<commit_message>
compiled the C&K tutorial into a script. updated the response to reviewers with a plan for approaching the replicate and compare comment
</commit_message>
<xml_diff>
--- a/JOV_stuff/rnr/response_to_reviewers.docx
+++ b/JOV_stuff/rnr/response_to_reviewers.docx
@@ -2802,14 +2802,7 @@
           <w:rFonts w:ascii="-webkit-standard" w:eastAsia="Times New Roman" w:hAnsi="-webkit-standard" w:cs="Times New Roman"/>
           <w:color w:val="4472C4" w:themeColor="accent1"/>
         </w:rPr>
-        <w:t xml:space="preserve"> problem appears to differ from the that of Reviewer #1, but that our stance that (a) </w:t>
-      </w:r>
-      <w:r>
-        <w:rPr>
-          <w:rFonts w:ascii="-webkit-standard" w:eastAsia="Times New Roman" w:hAnsi="-webkit-standard" w:cs="Times New Roman"/>
-          <w:color w:val="4472C4" w:themeColor="accent1"/>
-        </w:rPr>
-        <w:t xml:space="preserve">there is an important distinction between the </w:t>
+        <w:t xml:space="preserve"> problem appears to differ from the that of Reviewer #1, but that our stance that (a) there is an important distinction between the </w:t>
       </w:r>
       <w:proofErr w:type="spellStart"/>
       <w:r>
@@ -2841,28 +2834,7 @@
           <w:rFonts w:ascii="-webkit-standard" w:eastAsia="Times New Roman" w:hAnsi="-webkit-standard" w:cs="Times New Roman"/>
           <w:color w:val="4472C4" w:themeColor="accent1"/>
         </w:rPr>
-        <w:t xml:space="preserve"> problem</w:t>
-      </w:r>
-      <w:r>
-        <w:rPr>
-          <w:rFonts w:ascii="-webkit-standard" w:eastAsia="Times New Roman" w:hAnsi="-webkit-standard" w:cs="Times New Roman"/>
-          <w:color w:val="4472C4" w:themeColor="accent1"/>
-        </w:rPr>
-        <w:t xml:space="preserve">, and (b) </w:t>
-      </w:r>
-      <w:r>
-        <w:rPr>
-          <w:rFonts w:ascii="-webkit-standard" w:eastAsia="Times New Roman" w:hAnsi="-webkit-standard" w:cs="Times New Roman"/>
-          <w:color w:val="4472C4" w:themeColor="accent1"/>
-        </w:rPr>
-        <w:t>valid solutions are not required to only use eye movement data processed into particular forms</w:t>
-      </w:r>
-      <w:r>
-        <w:rPr>
-          <w:rFonts w:ascii="-webkit-standard" w:eastAsia="Times New Roman" w:hAnsi="-webkit-standard" w:cs="Times New Roman"/>
-          <w:color w:val="4472C4" w:themeColor="accent1"/>
-        </w:rPr>
-        <w:t>.</w:t>
+        <w:t xml:space="preserve"> problem, and (b) valid solutions are not required to only use eye movement data processed into particular forms.</w:t>
       </w:r>
     </w:p>
     <w:p>
@@ -2929,21 +2901,12 @@
           <w:color w:val="4472C4" w:themeColor="accent1"/>
         </w:rPr>
       </w:pPr>
-      <w:proofErr w:type="spellStart"/>
-      <w:r>
-        <w:rPr>
-          <w:rFonts w:ascii="-webkit-standard" w:eastAsia="Times New Roman" w:hAnsi="-webkit-standard" w:cs="Times New Roman"/>
-          <w:color w:val="4472C4" w:themeColor="accent1"/>
-        </w:rPr>
-        <w:t>R</w:t>
-      </w:r>
-      <w:proofErr w:type="spellEnd"/>
-      <w:r>
-        <w:rPr>
-          <w:rFonts w:ascii="-webkit-standard" w:eastAsia="Times New Roman" w:hAnsi="-webkit-standard" w:cs="Times New Roman"/>
-          <w:color w:val="4472C4" w:themeColor="accent1"/>
-        </w:rPr>
-        <w:t>aw data</w:t>
+      <w:r>
+        <w:rPr>
+          <w:rFonts w:ascii="-webkit-standard" w:eastAsia="Times New Roman" w:hAnsi="-webkit-standard" w:cs="Times New Roman"/>
+          <w:color w:val="4472C4" w:themeColor="accent1"/>
+        </w:rPr>
+        <w:t>Raw data</w:t>
       </w:r>
     </w:p>
     <w:p>
@@ -3741,14 +3704,7 @@
           <w:rFonts w:ascii="-webkit-standard" w:eastAsia="Times New Roman" w:hAnsi="-webkit-standard" w:cs="Times New Roman"/>
           <w:color w:val="4472C4" w:themeColor="accent1"/>
         </w:rPr>
-        <w:t xml:space="preserve"> the</w:t>
-      </w:r>
-      <w:r>
-        <w:rPr>
-          <w:rFonts w:ascii="-webkit-standard" w:eastAsia="Times New Roman" w:hAnsi="-webkit-standard" w:cs="Times New Roman"/>
-          <w:color w:val="4472C4" w:themeColor="accent1"/>
-        </w:rPr>
-        <w:t xml:space="preserve"> cognitive processes </w:t>
+        <w:t xml:space="preserve"> the cognitive processes </w:t>
       </w:r>
       <w:r>
         <w:rPr>
@@ -4753,7 +4709,35 @@
           <w:szCs w:val="27"/>
           <w:shd w:val="clear" w:color="auto" w:fill="FFFFFF"/>
         </w:rPr>
-        <w:t xml:space="preserve"> DNN should outperform them since it has access to the full raw data (see also in the discussion, lines 421-423).</w:t>
+        <w:t xml:space="preserve"> DNN </w:t>
+      </w:r>
+      <w:commentRangeStart w:id="17"/>
+      <w:r>
+        <w:rPr>
+          <w:rFonts w:ascii="-webkit-standard" w:eastAsia="Times New Roman" w:hAnsi="-webkit-standard" w:cs="Times New Roman"/>
+          <w:color w:val="000000"/>
+          <w:sz w:val="27"/>
+          <w:szCs w:val="27"/>
+          <w:shd w:val="clear" w:color="auto" w:fill="FFFFFF"/>
+        </w:rPr>
+        <w:t xml:space="preserve">should outperform them </w:t>
+      </w:r>
+      <w:commentRangeEnd w:id="17"/>
+      <w:r>
+        <w:rPr>
+          <w:rStyle w:val="CommentReference"/>
+        </w:rPr>
+        <w:commentReference w:id="17"/>
+      </w:r>
+      <w:r>
+        <w:rPr>
+          <w:rFonts w:ascii="-webkit-standard" w:eastAsia="Times New Roman" w:hAnsi="-webkit-standard" w:cs="Times New Roman"/>
+          <w:color w:val="000000"/>
+          <w:sz w:val="27"/>
+          <w:szCs w:val="27"/>
+          <w:shd w:val="clear" w:color="auto" w:fill="FFFFFF"/>
+        </w:rPr>
+        <w:t>since it has access to the full raw data (see also in the discussion, lines 421-423).</w:t>
       </w:r>
       <w:r>
         <w:rPr>
@@ -4807,7 +4791,7 @@
         </w:rPr>
         <w:t xml:space="preserve"> the current study. </w:t>
       </w:r>
-      <w:commentRangeStart w:id="17"/>
+      <w:commentRangeStart w:id="18"/>
       <w:r>
         <w:rPr>
           <w:rFonts w:ascii="-webkit-standard" w:eastAsia="Times New Roman" w:hAnsi="-webkit-standard" w:cs="Times New Roman"/>
@@ -4815,12 +4799,12 @@
         </w:rPr>
         <w:t>This process and the results have been described at length in the revised version of the manuscript.</w:t>
       </w:r>
-      <w:commentRangeEnd w:id="17"/>
+      <w:commentRangeEnd w:id="18"/>
       <w:r>
         <w:rPr>
           <w:rStyle w:val="CommentReference"/>
         </w:rPr>
-        <w:commentReference w:id="17"/>
+        <w:commentReference w:id="18"/>
       </w:r>
     </w:p>
     <w:p>
@@ -4879,7 +4863,7 @@
         </w:rPr>
         <w:t xml:space="preserve">In most cases, the models were retrained. The models were only not retrained in the supplementary analysis comparing the three tasks. To clarify which models were re-trained, and which models were not re-trained, </w:t>
       </w:r>
-      <w:commentRangeStart w:id="18"/>
+      <w:commentRangeStart w:id="19"/>
       <w:r>
         <w:rPr>
           <w:rFonts w:ascii="-webkit-standard" w:eastAsia="Times New Roman" w:hAnsi="-webkit-standard" w:cs="Times New Roman"/>
@@ -4887,12 +4871,12 @@
         </w:rPr>
         <w:t>and the specific reasons why some models were not retrained</w:t>
       </w:r>
-      <w:commentRangeEnd w:id="18"/>
+      <w:commentRangeEnd w:id="19"/>
       <w:r>
         <w:rPr>
           <w:rStyle w:val="CommentReference"/>
         </w:rPr>
-        <w:commentReference w:id="18"/>
+        <w:commentReference w:id="19"/>
       </w:r>
       <w:r>
         <w:rPr>
@@ -4901,7 +4885,7 @@
         </w:rPr>
         <w:t xml:space="preserve">, </w:t>
       </w:r>
-      <w:commentRangeStart w:id="19"/>
+      <w:commentRangeStart w:id="20"/>
       <w:r>
         <w:rPr>
           <w:rFonts w:ascii="-webkit-standard" w:eastAsia="Times New Roman" w:hAnsi="-webkit-standard" w:cs="Times New Roman"/>
@@ -4909,58 +4893,36 @@
         </w:rPr>
         <w:t>the manuscript was updated where appropriate.</w:t>
       </w:r>
-      <w:commentRangeEnd w:id="19"/>
+      <w:commentRangeEnd w:id="20"/>
       <w:r>
         <w:rPr>
           <w:rStyle w:val="CommentReference"/>
         </w:rPr>
-        <w:commentReference w:id="19"/>
-      </w:r>
-      <w:r>
-        <w:rPr>
-          <w:rFonts w:ascii="-webkit-standard" w:eastAsia="Times New Roman" w:hAnsi="-webkit-standard" w:cs="Times New Roman"/>
-          <w:color w:val="000000"/>
-        </w:rPr>
-        <w:br/>
-      </w:r>
-      <w:r>
-        <w:rPr>
-          <w:rFonts w:ascii="-webkit-standard" w:eastAsia="Times New Roman" w:hAnsi="-webkit-standard" w:cs="Times New Roman"/>
-          <w:color w:val="000000"/>
-        </w:rPr>
-        <w:br/>
-      </w:r>
-      <w:r>
-        <w:rPr>
-          <w:rFonts w:ascii="-webkit-standard" w:eastAsia="Times New Roman" w:hAnsi="-webkit-standard" w:cs="Times New Roman"/>
-          <w:color w:val="000000"/>
-          <w:sz w:val="27"/>
-          <w:szCs w:val="27"/>
-          <w:shd w:val="clear" w:color="auto" w:fill="FFFFFF"/>
-        </w:rPr>
-        <w:t>3.</w:t>
-      </w:r>
-      <w:proofErr w:type="spellStart"/>
-      <w:r>
-        <w:rPr>
-          <w:rFonts w:ascii="-webkit-standard" w:eastAsia="Times New Roman" w:hAnsi="-webkit-standard" w:cs="Times New Roman"/>
-          <w:color w:val="000000"/>
-          <w:sz w:val="27"/>
-          <w:szCs w:val="27"/>
-          <w:shd w:val="clear" w:color="auto" w:fill="FFFFFF"/>
-        </w:rPr>
-        <w:t xml:space="preserve"> </w:t>
-      </w:r>
-      <w:proofErr w:type="spellEnd"/>
-      <w:r>
-        <w:rPr>
-          <w:rFonts w:ascii="-webkit-standard" w:eastAsia="Times New Roman" w:hAnsi="-webkit-standard" w:cs="Times New Roman"/>
-          <w:color w:val="000000"/>
-          <w:sz w:val="27"/>
-          <w:szCs w:val="27"/>
-          <w:shd w:val="clear" w:color="auto" w:fill="FFFFFF"/>
-        </w:rPr>
-        <w:t xml:space="preserve">On a related note, if I see it correctly, for the generalization test from exploratory to confirmatory data, the models are completely retrained. Here, I think I would have gone for not retraining the models since the distribution shift is much smaller and it is actually interesting to see how well the confirmatory data can be predicted from the explanatory data (as opposed to other confirmatory data). But I don't request that the authors do that, I just wanted to </w:t>
+        <w:commentReference w:id="20"/>
+      </w:r>
+      <w:r>
+        <w:rPr>
+          <w:rFonts w:ascii="-webkit-standard" w:eastAsia="Times New Roman" w:hAnsi="-webkit-standard" w:cs="Times New Roman"/>
+          <w:color w:val="000000"/>
+        </w:rPr>
+        <w:br/>
+      </w:r>
+      <w:r>
+        <w:rPr>
+          <w:rFonts w:ascii="-webkit-standard" w:eastAsia="Times New Roman" w:hAnsi="-webkit-standard" w:cs="Times New Roman"/>
+          <w:color w:val="000000"/>
+        </w:rPr>
+        <w:br/>
+      </w:r>
+      <w:r>
+        <w:rPr>
+          <w:rFonts w:ascii="-webkit-standard" w:eastAsia="Times New Roman" w:hAnsi="-webkit-standard" w:cs="Times New Roman"/>
+          <w:color w:val="000000"/>
+          <w:sz w:val="27"/>
+          <w:szCs w:val="27"/>
+          <w:shd w:val="clear" w:color="auto" w:fill="FFFFFF"/>
+        </w:rPr>
+        <w:t xml:space="preserve">3. On a related note, if I see it correctly, for the generalization test from exploratory to confirmatory data, the models are completely retrained. Here, I think I would have gone for not retraining the models since the distribution shift is much smaller and it is actually interesting to see how well the confirmatory data can be predicted from the explanatory data (as opposed to other confirmatory data). But I don't request that the authors do that, I just wanted to </w:t>
       </w:r>
       <w:r>
         <w:rPr>
@@ -5002,7 +4964,7 @@
         </w:rPr>
         <w:t xml:space="preserve">We can appreciate the reviewer’s comment on the decision to retrain the confirmatory model using the new dataset. </w:t>
       </w:r>
-      <w:commentRangeStart w:id="20"/>
+      <w:commentRangeStart w:id="21"/>
       <w:r>
         <w:rPr>
           <w:rFonts w:ascii="-webkit-standard" w:eastAsia="Times New Roman" w:hAnsi="-webkit-standard" w:cs="Times New Roman"/>
@@ -5013,12 +4975,12 @@
         </w:rPr>
         <w:t xml:space="preserve">We chose to retrain the confirmatory model because felt like this was the best way to validate the efficacy of our overall approach, not just the model we used. While </w:t>
       </w:r>
-      <w:commentRangeEnd w:id="20"/>
+      <w:commentRangeEnd w:id="21"/>
       <w:r>
         <w:rPr>
           <w:rStyle w:val="CommentReference"/>
         </w:rPr>
-        <w:commentReference w:id="20"/>
+        <w:commentReference w:id="21"/>
       </w:r>
       <w:r>
         <w:rPr>
@@ -5174,7 +5136,7 @@
         </w:rPr>
         <w:br/>
       </w:r>
-      <w:commentRangeStart w:id="21"/>
+      <w:commentRangeStart w:id="22"/>
       <w:r>
         <w:rPr>
           <w:rFonts w:ascii="-webkit-standard" w:eastAsia="Times New Roman" w:hAnsi="-webkit-standard" w:cs="Times New Roman"/>
@@ -5182,12 +5144,12 @@
         </w:rPr>
         <w:t>What am I supposed to say here??</w:t>
       </w:r>
-      <w:commentRangeEnd w:id="21"/>
+      <w:commentRangeEnd w:id="22"/>
       <w:r>
         <w:rPr>
           <w:rStyle w:val="CommentReference"/>
         </w:rPr>
-        <w:commentReference w:id="21"/>
+        <w:commentReference w:id="22"/>
       </w:r>
     </w:p>
     <w:p>
@@ -5275,7 +5237,7 @@
           <w:color w:val="4472C4" w:themeColor="accent1"/>
         </w:rPr>
       </w:pPr>
-      <w:commentRangeStart w:id="22"/>
+      <w:commentRangeStart w:id="23"/>
       <w:r>
         <w:rPr>
           <w:rFonts w:ascii="-webkit-standard" w:eastAsia="Times New Roman" w:hAnsi="-webkit-standard" w:cs="Times New Roman"/>
@@ -5297,12 +5259,12 @@
         </w:rPr>
         <w:t xml:space="preserve"> in the manuscript.</w:t>
       </w:r>
-      <w:commentRangeEnd w:id="22"/>
+      <w:commentRangeEnd w:id="23"/>
       <w:r>
         <w:rPr>
           <w:rStyle w:val="CommentReference"/>
         </w:rPr>
-        <w:commentReference w:id="22"/>
+        <w:commentReference w:id="23"/>
       </w:r>
     </w:p>
     <w:p>
@@ -5350,7 +5312,7 @@
           <w:shd w:val="clear" w:color="auto" w:fill="FFFFFF"/>
         </w:rPr>
       </w:pPr>
-      <w:commentRangeStart w:id="23"/>
+      <w:commentRangeStart w:id="24"/>
       <w:r>
         <w:rPr>
           <w:rFonts w:ascii="-webkit-standard" w:eastAsia="Times New Roman" w:hAnsi="-webkit-standard" w:cs="Times New Roman"/>
@@ -5361,12 +5323,12 @@
         </w:rPr>
         <w:t>The learning rate information has been added to the model description of the manuscript.</w:t>
       </w:r>
-      <w:commentRangeEnd w:id="23"/>
+      <w:commentRangeEnd w:id="24"/>
       <w:r>
         <w:rPr>
           <w:rStyle w:val="CommentReference"/>
         </w:rPr>
-        <w:commentReference w:id="23"/>
+        <w:commentReference w:id="24"/>
       </w:r>
     </w:p>
     <w:p>
@@ -5441,7 +5403,7 @@
           <w:color w:val="4472C4" w:themeColor="accent1"/>
         </w:rPr>
       </w:pPr>
-      <w:commentRangeStart w:id="24"/>
+      <w:commentRangeStart w:id="25"/>
       <w:r>
         <w:rPr>
           <w:rFonts w:ascii="-webkit-standard" w:eastAsia="Times New Roman" w:hAnsi="-webkit-standard" w:cs="Times New Roman"/>
@@ -5463,12 +5425,12 @@
         </w:rPr>
         <w:t>We also present effect sizes with our comparisons as a way to show how large the effect is. For these reasons, we are not entirely certain what the reviewer is proposing with this comment, or if any changes to the manuscript are being suggested with this comment.</w:t>
       </w:r>
-      <w:commentRangeEnd w:id="24"/>
+      <w:commentRangeEnd w:id="25"/>
       <w:r>
         <w:rPr>
           <w:rStyle w:val="CommentReference"/>
         </w:rPr>
-        <w:commentReference w:id="24"/>
+        <w:commentReference w:id="25"/>
       </w:r>
     </w:p>
     <w:p>
@@ -5512,19 +5474,19 @@
         </w:rPr>
         <w:t>We agree that this is a worthy topic of discussion</w:t>
       </w:r>
-      <w:commentRangeStart w:id="25"/>
+      <w:commentRangeStart w:id="26"/>
       <w:r>
         <w:rPr>
           <w:color w:val="4472C4" w:themeColor="accent1"/>
         </w:rPr>
         <w:t>. We have explicitly added discussion of this issue in the manuscript.</w:t>
       </w:r>
-      <w:commentRangeEnd w:id="25"/>
+      <w:commentRangeEnd w:id="26"/>
       <w:r>
         <w:rPr>
           <w:rStyle w:val="CommentReference"/>
         </w:rPr>
-        <w:commentReference w:id="25"/>
+        <w:commentReference w:id="26"/>
       </w:r>
     </w:p>
     <w:sectPr>
@@ -5868,13 +5830,164 @@
       </w:r>
       <w:proofErr w:type="gramEnd"/>
     </w:p>
+    <w:p>
+      <w:pPr>
+        <w:pStyle w:val="CommentText"/>
+      </w:pPr>
+    </w:p>
+    <w:p>
+      <w:pPr>
+        <w:pStyle w:val="CommentText"/>
+      </w:pPr>
+      <w:r>
+        <w:t xml:space="preserve">Chose Coco &amp; Keller because they did the best. They reached max accuracy with 7 features. We chose the </w:t>
+      </w:r>
+      <w:r>
+        <w:t xml:space="preserve">7 best performing </w:t>
+      </w:r>
+      <w:r>
+        <w:t xml:space="preserve">features </w:t>
+      </w:r>
+      <w:r>
+        <w:t xml:space="preserve">(as shown by C&amp;K) </w:t>
+      </w:r>
+      <w:r>
+        <w:t>that we were able to extract from our dataset.</w:t>
+      </w:r>
+      <w:r>
+        <w:t xml:space="preserve"> </w:t>
+      </w:r>
+      <w:r>
+        <w:t xml:space="preserve">(They have some features that I think we would have to manually code to extract: dwell times and fixations on faces, bodies, and </w:t>
+      </w:r>
+      <w:proofErr w:type="gramStart"/>
+      <w:r>
+        <w:t>objects..</w:t>
+      </w:r>
+      <w:proofErr w:type="gramEnd"/>
+      <w:r>
+        <w:t xml:space="preserve">).. We don’t have any faces or bodies in our stimuli, but we do have objects… </w:t>
+      </w:r>
+    </w:p>
+    <w:p>
+      <w:pPr>
+        <w:pStyle w:val="CommentText"/>
+      </w:pPr>
+    </w:p>
+    <w:p>
+      <w:pPr>
+        <w:pStyle w:val="CommentText"/>
+      </w:pPr>
+      <w:r>
+        <w:t>(</w:t>
+      </w:r>
+      <w:proofErr w:type="spellStart"/>
+      <w:r>
+        <w:t>inititation</w:t>
+      </w:r>
+      <w:proofErr w:type="spellEnd"/>
+      <w:r>
+        <w:t xml:space="preserve"> time, </w:t>
+      </w:r>
+      <w:proofErr w:type="spellStart"/>
+      <w:r>
+        <w:t>Mr</w:t>
+      </w:r>
+      <w:proofErr w:type="spellEnd"/>
+      <w:r>
+        <w:t xml:space="preserve"> fixations, entropy, mean saccade, mean gaze, area fixated, saliency fix) &lt; -- these are ALL of the features that we are able calculate from our current </w:t>
+      </w:r>
+      <w:proofErr w:type="gramStart"/>
+      <w:r>
+        <w:t>dataset..</w:t>
+      </w:r>
+      <w:proofErr w:type="gramEnd"/>
+      <w:r>
+        <w:t xml:space="preserve"> so really, we didn’t choose the best performing, just all the ones that were available – although the intention was to choose the best </w:t>
+      </w:r>
+      <w:proofErr w:type="gramStart"/>
+      <w:r>
+        <w:t>performing..</w:t>
+      </w:r>
+      <w:proofErr w:type="gramEnd"/>
+      <w:r>
+        <w:t xml:space="preserve"> it just worked out that we could only use 7..</w:t>
+      </w:r>
+    </w:p>
   </w:comment>
-  <w:comment w:id="17" w:author="Zachary Cole" w:date="2020-11-22T23:57:00Z" w:initials="ZC">
+  <w:comment w:id="17" w:author="Zachary Cole" w:date="2020-12-03T16:35:00Z" w:initials="ZC">
     <w:p>
       <w:pPr>
         <w:pStyle w:val="CommentText"/>
       </w:pPr>
       <w:r>
+        <w:rPr>
+          <w:rStyle w:val="CommentReference"/>
+        </w:rPr>
+        <w:annotationRef/>
+      </w:r>
+      <w:r>
+        <w:t xml:space="preserve">Coco &amp; Keller was the highest </w:t>
+      </w:r>
+      <w:proofErr w:type="gramStart"/>
+      <w:r>
+        <w:t>performing..</w:t>
+      </w:r>
+      <w:proofErr w:type="gramEnd"/>
+      <w:r>
+        <w:t xml:space="preserve"> When C&amp;K compared with Greene et al. they were making the point that it is the differentiability of their tasks that makes theirs work better (the Greene et al. features did pretty good, although theirs did </w:t>
+      </w:r>
+      <w:proofErr w:type="gramStart"/>
+      <w:r>
+        <w:t>better..</w:t>
+      </w:r>
+      <w:proofErr w:type="gramEnd"/>
+      <w:r>
+        <w:t xml:space="preserve">). [Especially if our approach outperforms C&amp;K’s approach] This would fit with making our point that there is something </w:t>
+      </w:r>
+      <w:r>
+        <w:t>about the dataset that makes it have a lower accuracy potential (ceiling).</w:t>
+      </w:r>
+    </w:p>
+    <w:p>
+      <w:pPr>
+        <w:pStyle w:val="CommentText"/>
+      </w:pPr>
+    </w:p>
+    <w:p>
+      <w:pPr>
+        <w:pStyle w:val="CommentText"/>
+      </w:pPr>
+      <w:r>
+        <w:t xml:space="preserve">The MacInnes dataset would probably be the most direct comparison, but we don’t have access to the exact model, or how they processed the </w:t>
+      </w:r>
+      <w:proofErr w:type="gramStart"/>
+      <w:r>
+        <w:t>data..</w:t>
+      </w:r>
+      <w:proofErr w:type="gramEnd"/>
+      <w:r>
+        <w:t xml:space="preserve"> making it a little more ponderous and honestly I have no </w:t>
+      </w:r>
+      <w:r>
+        <w:t xml:space="preserve">idea if we can even really replicate the approach with the new software (especially since the augmenting algorithm is </w:t>
+      </w:r>
+      <w:proofErr w:type="gramStart"/>
+      <w:r>
+        <w:t>proprietary..</w:t>
+      </w:r>
+      <w:proofErr w:type="gramEnd"/>
+      <w:r>
+        <w:t>)..</w:t>
+      </w:r>
+    </w:p>
+  </w:comment>
+  <w:comment w:id="18" w:author="Zachary Cole" w:date="2020-11-22T23:57:00Z" w:initials="ZC">
+    <w:p>
+      <w:pPr>
+        <w:pStyle w:val="CommentText"/>
+      </w:pPr>
+      <w:r>
         <w:t>Need to do this.</w:t>
       </w:r>
     </w:p>
@@ -5895,22 +6008,6 @@
       </w:r>
       <w:r>
         <w:t>How do we want to present this exactly? Another section of the results? A supplement?</w:t>
-      </w:r>
-    </w:p>
-  </w:comment>
-  <w:comment w:id="18" w:author="Zachary Cole" w:date="2020-11-23T00:05:00Z" w:initials="ZC">
-    <w:p>
-      <w:pPr>
-        <w:pStyle w:val="CommentText"/>
-      </w:pPr>
-      <w:r>
-        <w:rPr>
-          <w:rStyle w:val="CommentReference"/>
-        </w:rPr>
-        <w:annotationRef/>
-      </w:r>
-      <w:r>
-        <w:t>Should we outline the reasons here? The only time it wasn’t retrained was when we just did the secondary analysis, right? Double-check.</w:t>
       </w:r>
     </w:p>
   </w:comment>
@@ -5926,11 +6023,27 @@
         <w:annotationRef/>
       </w:r>
       <w:r>
+        <w:t>Should we outline the reasons here? The only time it wasn’t retrained was when we just did the secondary analysis, right? Double-check.</w:t>
+      </w:r>
+    </w:p>
+  </w:comment>
+  <w:comment w:id="20" w:author="Zachary Cole" w:date="2020-11-23T00:05:00Z" w:initials="ZC">
+    <w:p>
+      <w:pPr>
+        <w:pStyle w:val="CommentText"/>
+      </w:pPr>
+      <w:r>
+        <w:rPr>
+          <w:rStyle w:val="CommentReference"/>
+        </w:rPr>
+        <w:annotationRef/>
+      </w:r>
+      <w:r>
         <w:t>Make these updates.</w:t>
       </w:r>
     </w:p>
   </w:comment>
-  <w:comment w:id="20" w:author="Zachary Cole" w:date="2020-11-23T00:13:00Z" w:initials="ZC">
+  <w:comment w:id="21" w:author="Zachary Cole" w:date="2020-11-23T00:13:00Z" w:initials="ZC">
     <w:p>
       <w:pPr>
         <w:pStyle w:val="CommentText"/>
@@ -5943,22 +6056,6 @@
       </w:r>
       <w:r>
         <w:t>Right? Anything more to say here?</w:t>
-      </w:r>
-    </w:p>
-  </w:comment>
-  <w:comment w:id="21" w:author="Zachary Cole" w:date="2020-11-23T00:15:00Z" w:initials="ZC">
-    <w:p>
-      <w:pPr>
-        <w:pStyle w:val="CommentText"/>
-      </w:pPr>
-      <w:r>
-        <w:rPr>
-          <w:rStyle w:val="CommentReference"/>
-        </w:rPr>
-        <w:annotationRef/>
-      </w:r>
-      <w:r>
-        <w:t>??</w:t>
       </w:r>
     </w:p>
   </w:comment>
@@ -5974,6 +6071,22 @@
         <w:annotationRef/>
       </w:r>
       <w:r>
+        <w:t>??</w:t>
+      </w:r>
+    </w:p>
+  </w:comment>
+  <w:comment w:id="23" w:author="Zachary Cole" w:date="2020-11-23T00:15:00Z" w:initials="ZC">
+    <w:p>
+      <w:pPr>
+        <w:pStyle w:val="CommentText"/>
+      </w:pPr>
+      <w:r>
+        <w:rPr>
+          <w:rStyle w:val="CommentReference"/>
+        </w:rPr>
+        <w:annotationRef/>
+      </w:r>
+      <w:r>
         <w:t>Do this!</w:t>
       </w:r>
     </w:p>
@@ -5991,7 +6104,7 @@
       </w:r>
     </w:p>
   </w:comment>
-  <w:comment w:id="23" w:author="Zachary Cole" w:date="2020-11-23T00:18:00Z" w:initials="ZC">
+  <w:comment w:id="24" w:author="Zachary Cole" w:date="2020-11-23T00:18:00Z" w:initials="ZC">
     <w:p>
       <w:pPr>
         <w:pStyle w:val="CommentText"/>
@@ -6020,7 +6133,7 @@
       </w:r>
     </w:p>
   </w:comment>
-  <w:comment w:id="24" w:author="Zachary Cole" w:date="2020-11-23T00:45:00Z" w:initials="ZC">
+  <w:comment w:id="25" w:author="Zachary Cole" w:date="2020-11-23T00:45:00Z" w:initials="ZC">
     <w:p>
       <w:pPr>
         <w:pStyle w:val="CommentText"/>
@@ -6036,7 +6149,7 @@
       </w:r>
     </w:p>
   </w:comment>
-  <w:comment w:id="25" w:author="Zachary Cole" w:date="2020-11-23T00:52:00Z" w:initials="ZC">
+  <w:comment w:id="26" w:author="Zachary Cole" w:date="2020-11-23T00:52:00Z" w:initials="ZC">
     <w:p>
       <w:pPr>
         <w:pStyle w:val="CommentText"/>
@@ -6092,6 +6205,7 @@
   <w15:commentEx w15:paraId="2BE3FDCF" w15:done="0"/>
   <w15:commentEx w15:paraId="6CDBE5BB" w15:done="0"/>
   <w15:commentEx w15:paraId="5FC42716" w15:done="0"/>
+  <w15:commentEx w15:paraId="02784A41" w15:done="0"/>
   <w15:commentEx w15:paraId="6D0F04AF" w15:done="0"/>
   <w15:commentEx w15:paraId="4D06A7A8" w15:done="0"/>
   <w15:commentEx w15:paraId="065688BC" w15:done="0"/>
@@ -6123,6 +6237,7 @@
   <w16cex:commentExtensible w16cex:durableId="236276F1" w16cex:dateUtc="2020-11-20T23:10:00Z"/>
   <w16cex:commentExtensible w16cex:durableId="2362771D" w16cex:dateUtc="2020-11-20T23:10:00Z"/>
   <w16cex:commentExtensible w16cex:durableId="23638974" w16cex:dateUtc="2020-11-21T18:41:00Z"/>
+  <w16cex:commentExtensible w16cex:durableId="23739251" w16cex:dateUtc="2020-12-03T22:35:00Z"/>
   <w16cex:commentExtensible w16cex:durableId="2365794F" w16cex:dateUtc="2020-11-23T05:57:00Z"/>
   <w16cex:commentExtensible w16cex:durableId="23657B59" w16cex:dateUtc="2020-11-23T06:05:00Z"/>
   <w16cex:commentExtensible w16cex:durableId="23657B49" w16cex:dateUtc="2020-11-23T06:05:00Z"/>
@@ -6154,6 +6269,7 @@
   <w16cid:commentId w16cid:paraId="2BE3FDCF" w16cid:durableId="236276F1"/>
   <w16cid:commentId w16cid:paraId="6CDBE5BB" w16cid:durableId="2362771D"/>
   <w16cid:commentId w16cid:paraId="5FC42716" w16cid:durableId="23638974"/>
+  <w16cid:commentId w16cid:paraId="02784A41" w16cid:durableId="23739251"/>
   <w16cid:commentId w16cid:paraId="6D0F04AF" w16cid:durableId="2365794F"/>
   <w16cid:commentId w16cid:paraId="4D06A7A8" w16cid:durableId="23657B59"/>
   <w16cid:commentId w16cid:paraId="065688BC" w16cid:durableId="23657B49"/>
@@ -7011,6 +7127,7 @@
     <w:lsdException w:name="HTML Sample" w:semiHidden="1" w:unhideWhenUsed="1"/>
     <w:lsdException w:name="HTML Typewriter" w:semiHidden="1" w:unhideWhenUsed="1"/>
     <w:lsdException w:name="HTML Variable" w:semiHidden="1" w:unhideWhenUsed="1"/>
+    <w:lsdException w:name="Normal Table" w:semiHidden="1" w:unhideWhenUsed="1"/>
     <w:lsdException w:name="annotation subject" w:semiHidden="1" w:unhideWhenUsed="1"/>
     <w:lsdException w:name="No List" w:semiHidden="1" w:unhideWhenUsed="1"/>
     <w:lsdException w:name="Outline List 1" w:semiHidden="1" w:unhideWhenUsed="1"/>
@@ -7057,8 +7174,10 @@
     <w:lsdException w:name="Table Subtle 2" w:semiHidden="1" w:unhideWhenUsed="1"/>
     <w:lsdException w:name="Table Web 1" w:semiHidden="1" w:unhideWhenUsed="1"/>
     <w:lsdException w:name="Table Web 2" w:semiHidden="1" w:unhideWhenUsed="1"/>
+    <w:lsdException w:name="Table Web 3" w:semiHidden="1" w:unhideWhenUsed="1"/>
     <w:lsdException w:name="Balloon Text" w:semiHidden="1" w:unhideWhenUsed="1"/>
     <w:lsdException w:name="Table Grid" w:uiPriority="39"/>
+    <w:lsdException w:name="Table Theme" w:semiHidden="1" w:unhideWhenUsed="1"/>
     <w:lsdException w:name="Placeholder Text" w:semiHidden="1"/>
     <w:lsdException w:name="No Spacing" w:uiPriority="1" w:qFormat="1"/>
     <w:lsdException w:name="Light Shading" w:uiPriority="60"/>
@@ -7287,6 +7406,7 @@
   <w:style w:type="character" w:default="1" w:styleId="DefaultParagraphFont">
     <w:name w:val="Default Paragraph Font"/>
     <w:uiPriority w:val="1"/>
+    <w:semiHidden/>
     <w:unhideWhenUsed/>
   </w:style>
   <w:style w:type="table" w:default="1" w:styleId="TableNormal">

</xml_diff>